<commit_message>
week 2 algo learning
</commit_message>
<xml_diff>
--- a/4.Algorithm/Week 1(basic graph bfs dfs)/prac day 2/question.docx
+++ b/4.Algorithm/Week 1(basic graph bfs dfs)/prac day 2/question.docx
@@ -4,6 +4,9 @@
   <w:body>
     <w:p>
       <w:r>
+        <w:rPr>
+          <w:noProof/>
+        </w:rPr>
         <w:drawing>
           <wp:inline distT="0" distB="0" distL="0" distR="0" wp14:anchorId="2B99CEEF" wp14:editId="7AA989A0">
             <wp:extent cx="1200150" cy="1200150"/>
@@ -86,7 +89,39 @@
           <w:b/>
           <w:bCs/>
         </w:rPr>
-        <w:t>(GeeksforGeeks, Leetcode and Practice)</w:t>
+        <w:t>(</w:t>
+      </w:r>
+      <w:proofErr w:type="spellStart"/>
+      <w:r>
+        <w:rPr>
+          <w:b/>
+          <w:bCs/>
+        </w:rPr>
+        <w:t>GeeksforGeeks</w:t>
+      </w:r>
+      <w:proofErr w:type="spellEnd"/>
+      <w:r>
+        <w:rPr>
+          <w:b/>
+          <w:bCs/>
+        </w:rPr>
+        <w:t xml:space="preserve">, </w:t>
+      </w:r>
+      <w:proofErr w:type="spellStart"/>
+      <w:r>
+        <w:rPr>
+          <w:b/>
+          <w:bCs/>
+        </w:rPr>
+        <w:t>Leetcode</w:t>
+      </w:r>
+      <w:proofErr w:type="spellEnd"/>
+      <w:r>
+        <w:rPr>
+          <w:b/>
+          <w:bCs/>
+        </w:rPr>
+        <w:t xml:space="preserve"> and Practice)</w:t>
       </w:r>
     </w:p>
     <w:p>
@@ -202,18 +237,64 @@
       </w:r>
     </w:p>
     <w:p>
-      <w:r>
+      <w:pPr>
         <w:rPr>
           <w:b/>
           <w:bCs/>
           <w:u w:val="single"/>
         </w:rPr>
-        <w:t>GeeksforGeeks and Leetcode Links:</w:t>
-      </w:r>
+      </w:pPr>
     </w:p>
     <w:p>
-      <w:r>
+      <w:pPr>
+        <w:rPr>
+          <w:b/>
+          <w:bCs/>
+          <w:u w:val="single"/>
+        </w:rPr>
+      </w:pPr>
+    </w:p>
+    <w:p>
+      <w:proofErr w:type="spellStart"/>
+      <w:r>
+        <w:rPr>
+          <w:b/>
+          <w:bCs/>
+          <w:u w:val="single"/>
+        </w:rPr>
         <w:lastRenderedPageBreak/>
+        <w:t>GeeksforGeeks</w:t>
+      </w:r>
+      <w:proofErr w:type="spellEnd"/>
+      <w:r>
+        <w:rPr>
+          <w:b/>
+          <w:bCs/>
+          <w:u w:val="single"/>
+        </w:rPr>
+        <w:t xml:space="preserve"> and </w:t>
+      </w:r>
+      <w:proofErr w:type="spellStart"/>
+      <w:r>
+        <w:rPr>
+          <w:b/>
+          <w:bCs/>
+          <w:u w:val="single"/>
+        </w:rPr>
+        <w:t>Leetcode</w:t>
+      </w:r>
+      <w:proofErr w:type="spellEnd"/>
+      <w:r>
+        <w:rPr>
+          <w:b/>
+          <w:bCs/>
+          <w:u w:val="single"/>
+        </w:rPr>
+        <w:t xml:space="preserve"> Links:</w:t>
+      </w:r>
+    </w:p>
+    <w:p>
+      <w:r>
         <w:br/>
       </w:r>
     </w:p>
@@ -229,8 +310,16 @@
           <w:rPr>
             <w:rStyle w:val="Hyperlink"/>
           </w:rPr>
-          <w:t>DFS of Graph | Practice | GeeksforGeeks</w:t>
+          <w:t xml:space="preserve">DFS of Graph | Practice | </w:t>
         </w:r>
+        <w:proofErr w:type="spellStart"/>
+        <w:r>
+          <w:rPr>
+            <w:rStyle w:val="Hyperlink"/>
+          </w:rPr>
+          <w:t>GeeksforGeeks</w:t>
+        </w:r>
+        <w:proofErr w:type="spellEnd"/>
       </w:hyperlink>
     </w:p>
     <w:p>
@@ -245,8 +334,16 @@
           <w:rPr>
             <w:rStyle w:val="Hyperlink"/>
           </w:rPr>
-          <w:t>1254. Number of Closed Islands | Leetcode</w:t>
+          <w:t xml:space="preserve">1254. Number of Closed Islands | </w:t>
         </w:r>
+        <w:proofErr w:type="spellStart"/>
+        <w:r>
+          <w:rPr>
+            <w:rStyle w:val="Hyperlink"/>
+          </w:rPr>
+          <w:t>Leetcode</w:t>
+        </w:r>
+        <w:proofErr w:type="spellEnd"/>
       </w:hyperlink>
     </w:p>
     <w:p>
@@ -261,8 +358,16 @@
           <w:rPr>
             <w:rStyle w:val="Hyperlink"/>
           </w:rPr>
-          <w:t>733. Flood Fill | Leetcode</w:t>
+          <w:t xml:space="preserve">733. Flood Fill | </w:t>
         </w:r>
+        <w:proofErr w:type="spellStart"/>
+        <w:r>
+          <w:rPr>
+            <w:rStyle w:val="Hyperlink"/>
+          </w:rPr>
+          <w:t>Leetcode</w:t>
+        </w:r>
+        <w:proofErr w:type="spellEnd"/>
       </w:hyperlink>
       <w:r>
         <w:t>   </w:t>
@@ -379,6 +484,7 @@
           <w:bCs/>
           <w:u w:val="single"/>
         </w:rPr>
+        <w:lastRenderedPageBreak/>
         <w:t>Question</w:t>
       </w:r>
       <w:r>
@@ -743,6 +849,7 @@
     </w:tbl>
     <w:p>
       <w:r>
+        <w:lastRenderedPageBreak/>
         <w:br/>
       </w:r>
       <w:r>
@@ -756,7 +863,6 @@
           <w:bCs/>
           <w:u w:val="single"/>
         </w:rPr>
-        <w:lastRenderedPageBreak/>
         <w:t>Question</w:t>
       </w:r>
       <w:r>
@@ -1065,6 +1171,7 @@
           </w:p>
           <w:p>
             <w:r>
+              <w:lastRenderedPageBreak/>
               <w:t>5 6</w:t>
             </w:r>
           </w:p>
@@ -1088,6 +1195,7 @@
           </w:tcPr>
           <w:p>
             <w:r>
+              <w:lastRenderedPageBreak/>
               <w:t>1</w:t>
             </w:r>
           </w:p>
@@ -1116,7 +1224,6 @@
           </w:tcPr>
           <w:p>
             <w:r>
-              <w:lastRenderedPageBreak/>
               <w:t>10 5</w:t>
             </w:r>
           </w:p>
@@ -1408,6 +1515,7 @@
           </w:p>
           <w:p>
             <w:r>
+              <w:lastRenderedPageBreak/>
               <w:t>7 6</w:t>
             </w:r>
           </w:p>
@@ -1431,6 +1539,7 @@
           </w:tcPr>
           <w:p>
             <w:r>
+              <w:lastRenderedPageBreak/>
               <w:t>2 3 4</w:t>
             </w:r>
           </w:p>
@@ -1460,7 +1569,6 @@
           </w:tcPr>
           <w:p>
             <w:r>
-              <w:lastRenderedPageBreak/>
               <w:t>7 7</w:t>
             </w:r>
           </w:p>
@@ -2473,6 +2581,7 @@
   <w:style w:type="character" w:default="1" w:styleId="DefaultParagraphFont">
     <w:name w:val="Default Paragraph Font"/>
     <w:uiPriority w:val="1"/>
+    <w:semiHidden/>
     <w:unhideWhenUsed/>
   </w:style>
   <w:style w:type="table" w:default="1" w:styleId="TableNormal">
@@ -2807,6 +2916,18 @@
     <w:rPr>
       <w:color w:val="605E5C"/>
       <w:shd w:val="clear" w:color="auto" w:fill="E1DFDD"/>
+    </w:rPr>
+  </w:style>
+  <w:style w:type="character" w:styleId="FollowedHyperlink">
+    <w:name w:val="FollowedHyperlink"/>
+    <w:basedOn w:val="DefaultParagraphFont"/>
+    <w:uiPriority w:val="99"/>
+    <w:semiHidden/>
+    <w:unhideWhenUsed/>
+    <w:rsid w:val="00DD477C"/>
+    <w:rPr>
+      <w:color w:val="96607D" w:themeColor="followedHyperlink"/>
+      <w:u w:val="single"/>
     </w:rPr>
   </w:style>
 </w:styles>

</xml_diff>